<commit_message>
color changes by Frequency. Need a way to calculate frequency fast.
</commit_message>
<xml_diff>
--- a/LED Light Show.docx
+++ b/LED Light Show.docx
@@ -24,10 +24,15 @@
     </w:p>
     <w:p>
       <w:r>
-        <w:t>Brighter LEDs for louder sounds</w:t>
+        <w:t xml:space="preserve">Number of LEDs turned on and Brightness of </w:t>
+      </w:r>
+      <w:r>
+        <w:t xml:space="preserve">LEDs </w:t>
+      </w:r>
+      <w:r>
+        <w:t>for volume</w:t>
       </w:r>
     </w:p>
-    <w:p/>
     <w:sectPr>
       <w:headerReference w:type="default" r:id="rId6"/>
       <w:pgSz w:w="12240" w:h="15840"/>

</xml_diff>